<commit_message>
trying to coordinate all the docs
</commit_message>
<xml_diff>
--- a/TechComm/semester/2025-08-Fall/Policies4TW-Fall25.docx
+++ b/TechComm/semester/2025-08-Fall/Policies4TW-Fall25.docx
@@ -33,7 +33,21 @@
         <w:rPr>
           <w:color w:val="auto"/>
         </w:rPr>
-        <w:t>English 3764 @ Virginia Tech, Taught by Traci Gardner, Fall 2025</w:t>
+        <w:t xml:space="preserve">English 3764 @ Virginia Tech, </w:t>
+      </w:r>
+      <w:proofErr w:type="gramStart"/>
+      <w:r>
+        <w:rPr>
+          <w:color w:val="auto"/>
+        </w:rPr>
+        <w:t>Taught</w:t>
+      </w:r>
+      <w:proofErr w:type="gramEnd"/>
+      <w:r>
+        <w:rPr>
+          <w:color w:val="auto"/>
+        </w:rPr>
+        <w:t xml:space="preserve"> by Traci Gardner, Fall 2025</w:t>
       </w:r>
       <w:r>
         <w:rPr>
@@ -580,11 +594,19 @@
         <w:ind w:left="800"/>
       </w:pPr>
       <w:hyperlink w:anchor="_Accommodations_for_Special" w:history="1">
+        <w:proofErr w:type="gramStart"/>
         <w:r>
           <w:rPr>
             <w:rStyle w:val="Hyperlink"/>
           </w:rPr>
-          <w:t>Accommodations for Special Needs</w:t>
+          <w:t>Accommodations</w:t>
+        </w:r>
+        <w:proofErr w:type="gramEnd"/>
+        <w:r>
+          <w:rPr>
+            <w:rStyle w:val="Hyperlink"/>
+          </w:rPr>
+          <w:t xml:space="preserve"> for Special Needs</w:t>
         </w:r>
       </w:hyperlink>
     </w:p>
@@ -627,6 +649,20 @@
             <w:rStyle w:val="Hyperlink"/>
           </w:rPr>
           <w:t>Writing Support</w:t>
+        </w:r>
+      </w:hyperlink>
+    </w:p>
+    <w:p>
+      <w:pPr>
+        <w:spacing w:after="0" w:line="276" w:lineRule="auto"/>
+        <w:ind w:left="400"/>
+      </w:pPr>
+      <w:hyperlink w:anchor="_Participation" w:history="1">
+        <w:r>
+          <w:rPr>
+            <w:rStyle w:val="Hyperlink"/>
+          </w:rPr>
+          <w:t>Participation</w:t>
         </w:r>
       </w:hyperlink>
     </w:p>
@@ -733,6 +769,7 @@
         </w:rPr>
       </w:pPr>
       <w:r>
+        <w:lastRenderedPageBreak/>
         <w:br w:type="page"/>
       </w:r>
     </w:p>
@@ -749,9 +786,6 @@
     <w:p>
       <w:pPr>
         <w:pStyle w:val="Heading3"/>
-        <w:pBdr>
-          <w:bottom w:val="single" w:sz="24" w:space="2" w:color="508590" w:themeColor="accent6"/>
-        </w:pBdr>
       </w:pPr>
       <w:bookmarkStart w:id="3" w:name="_Absences_&amp;_Missed"/>
       <w:bookmarkEnd w:id="3"/>
@@ -929,13 +963,30 @@
         </w:rPr>
         <w:t>.</w:t>
       </w:r>
+      <w:r>
+        <w:rPr>
+          <w:color w:val="222222"/>
+        </w:rPr>
+        <w:t xml:space="preserve"> See </w:t>
+      </w:r>
+      <w:hyperlink w:anchor="_Participation" w:history="1">
+        <w:r>
+          <w:rPr>
+            <w:rStyle w:val="Hyperlink"/>
+          </w:rPr>
+          <w:t>Participation</w:t>
+        </w:r>
+      </w:hyperlink>
+      <w:r>
+        <w:rPr>
+          <w:color w:val="222222"/>
+        </w:rPr>
+        <w:t>.</w:t>
+      </w:r>
     </w:p>
     <w:p>
       <w:pPr>
         <w:pStyle w:val="Heading3"/>
-        <w:pBdr>
-          <w:bottom w:val="single" w:sz="24" w:space="2" w:color="508590" w:themeColor="accent6"/>
-        </w:pBdr>
       </w:pPr>
       <w:bookmarkStart w:id="4" w:name="_About_Your_Teacher"/>
       <w:bookmarkEnd w:id="4"/>
@@ -1073,9 +1124,6 @@
     <w:p>
       <w:pPr>
         <w:pStyle w:val="Heading3"/>
-        <w:pBdr>
-          <w:bottom w:val="single" w:sz="24" w:space="2" w:color="508590" w:themeColor="accent6"/>
-        </w:pBdr>
       </w:pPr>
       <w:bookmarkStart w:id="5" w:name="_Accessibility"/>
       <w:bookmarkEnd w:id="5"/>
@@ -1157,7 +1205,21 @@
         <w:rPr>
           <w:color w:val="222222"/>
         </w:rPr>
-        <w:t xml:space="preserve"> Everyone needs special accommodations at some point. I am happy to work with the </w:t>
+        <w:t xml:space="preserve"> Everyone needs special </w:t>
+      </w:r>
+      <w:proofErr w:type="gramStart"/>
+      <w:r>
+        <w:rPr>
+          <w:color w:val="222222"/>
+        </w:rPr>
+        <w:t>accommodations</w:t>
+      </w:r>
+      <w:proofErr w:type="gramEnd"/>
+      <w:r>
+        <w:rPr>
+          <w:color w:val="222222"/>
+        </w:rPr>
+        <w:t xml:space="preserve"> at some point. I am happy to work with the </w:t>
       </w:r>
       <w:hyperlink r:id="rId25">
         <w:r>
@@ -1294,7 +1356,21 @@
         <w:rPr>
           <w:color w:val="222222"/>
         </w:rPr>
-        <w:t>so that I can arrange the support you need. I can only make accommodations for future activities. I don’t have a time machine (oh, how I wish I did!), so I can’t apply accommodations to past situations.</w:t>
+        <w:t xml:space="preserve">so that I can arrange the support you need. I can only make </w:t>
+      </w:r>
+      <w:proofErr w:type="gramStart"/>
+      <w:r>
+        <w:rPr>
+          <w:color w:val="222222"/>
+        </w:rPr>
+        <w:t>accommodations</w:t>
+      </w:r>
+      <w:proofErr w:type="gramEnd"/>
+      <w:r>
+        <w:rPr>
+          <w:color w:val="222222"/>
+        </w:rPr>
+        <w:t xml:space="preserve"> for future activities. I don’t have a time machine (oh, how I wish I did!), so I can’t apply accommodations to past situations.</w:t>
       </w:r>
     </w:p>
     <w:p>
@@ -1651,9 +1727,6 @@
     <w:p>
       <w:pPr>
         <w:pStyle w:val="Heading3"/>
-        <w:pBdr>
-          <w:bottom w:val="single" w:sz="24" w:space="2" w:color="508590" w:themeColor="accent6"/>
-        </w:pBdr>
       </w:pPr>
       <w:bookmarkStart w:id="6" w:name="_Anonymous_Use_of"/>
       <w:bookmarkEnd w:id="6"/>
@@ -1737,7 +1810,15 @@
         <w:spacing w:line="276" w:lineRule="auto"/>
       </w:pPr>
       <w:r>
-        <w:t>When I use student work in this course, I follow  these guidelines:</w:t>
+        <w:t xml:space="preserve">When I use student work in this course, I </w:t>
+      </w:r>
+      <w:proofErr w:type="gramStart"/>
+      <w:r>
+        <w:t>follow  these</w:t>
+      </w:r>
+      <w:proofErr w:type="gramEnd"/>
+      <w:r>
+        <w:t xml:space="preserve"> guidelines:</w:t>
       </w:r>
     </w:p>
     <w:p>
@@ -1785,7 +1866,15 @@
         <w:spacing w:after="200" w:line="276" w:lineRule="auto"/>
       </w:pPr>
       <w:r>
-        <w:t>To model a strength and show how to use similar strategies.</w:t>
+        <w:t xml:space="preserve">To model </w:t>
+      </w:r>
+      <w:proofErr w:type="gramStart"/>
+      <w:r>
+        <w:t>a strength</w:t>
+      </w:r>
+      <w:proofErr w:type="gramEnd"/>
+      <w:r>
+        <w:t xml:space="preserve"> and show how to use similar strategies.</w:t>
       </w:r>
     </w:p>
     <w:p>
@@ -1815,9 +1904,6 @@
     <w:p>
       <w:pPr>
         <w:pStyle w:val="Heading3"/>
-        <w:pBdr>
-          <w:bottom w:val="single" w:sz="24" w:space="2" w:color="508590" w:themeColor="accent6"/>
-        </w:pBdr>
       </w:pPr>
       <w:bookmarkStart w:id="7" w:name="_Backup"/>
       <w:bookmarkEnd w:id="7"/>
@@ -1909,7 +1995,23 @@
           <w:color w:val="222222"/>
           <w:highlight w:val="white"/>
         </w:rPr>
-        <w:t xml:space="preserve">Do not discard any files, notes, or other work until the term is over and you have received your course grade. Be sure that you maintain backups so that you can continue your work when you encounter computer problems. </w:t>
+        <w:t xml:space="preserve">Do not discard any files, notes, or other work until the term is over and you have received your course grade. Be sure that you maintain </w:t>
+      </w:r>
+      <w:proofErr w:type="gramStart"/>
+      <w:r>
+        <w:rPr>
+          <w:color w:val="222222"/>
+          <w:highlight w:val="white"/>
+        </w:rPr>
+        <w:t>backups</w:t>
+      </w:r>
+      <w:proofErr w:type="gramEnd"/>
+      <w:r>
+        <w:rPr>
+          <w:color w:val="222222"/>
+          <w:highlight w:val="white"/>
+        </w:rPr>
+        <w:t xml:space="preserve"> so that you can continue your work when you encounter computer problems. </w:t>
       </w:r>
     </w:p>
     <w:p>
@@ -1963,9 +2065,6 @@
     <w:p>
       <w:pPr>
         <w:pStyle w:val="Heading3"/>
-        <w:pBdr>
-          <w:bottom w:val="single" w:sz="24" w:space="2" w:color="508590" w:themeColor="accent6"/>
-        </w:pBdr>
       </w:pPr>
       <w:bookmarkStart w:id="8" w:name="_Canvas_Policies"/>
       <w:bookmarkEnd w:id="8"/>
@@ -2053,7 +2152,25 @@
           <w:color w:val="222222"/>
           <w:highlight w:val="white"/>
         </w:rPr>
-        <w:t>I do not accept emailed work.</w:t>
+        <w:t xml:space="preserve">I do not accept </w:t>
+      </w:r>
+      <w:proofErr w:type="gramStart"/>
+      <w:r>
+        <w:rPr>
+          <w:b/>
+          <w:color w:val="222222"/>
+          <w:highlight w:val="white"/>
+        </w:rPr>
+        <w:t>emailed</w:t>
+      </w:r>
+      <w:proofErr w:type="gramEnd"/>
+      <w:r>
+        <w:rPr>
+          <w:b/>
+          <w:color w:val="222222"/>
+          <w:highlight w:val="white"/>
+        </w:rPr>
+        <w:t xml:space="preserve"> work.</w:t>
       </w:r>
     </w:p>
     <w:p>
@@ -2108,7 +2225,23 @@
           <w:color w:val="222222"/>
           <w:highlight w:val="white"/>
         </w:rPr>
-        <w:t>For all assignments, the end of the Grace Period is listed as the  “available until” date in Canvas.</w:t>
+        <w:t xml:space="preserve">For all assignments, the end of the Grace Period is listed as </w:t>
+      </w:r>
+      <w:proofErr w:type="gramStart"/>
+      <w:r>
+        <w:rPr>
+          <w:color w:val="222222"/>
+          <w:highlight w:val="white"/>
+        </w:rPr>
+        <w:t>the  “</w:t>
+      </w:r>
+      <w:proofErr w:type="gramEnd"/>
+      <w:r>
+        <w:rPr>
+          <w:color w:val="222222"/>
+          <w:highlight w:val="white"/>
+        </w:rPr>
+        <w:t>available until” date in Canvas.</w:t>
       </w:r>
     </w:p>
     <w:p>
@@ -2181,9 +2314,6 @@
     <w:p>
       <w:pPr>
         <w:pStyle w:val="Heading3"/>
-        <w:pBdr>
-          <w:bottom w:val="single" w:sz="24" w:space="2" w:color="508590" w:themeColor="accent6"/>
-        </w:pBdr>
       </w:pPr>
       <w:bookmarkStart w:id="9" w:name="_uyzecbi55r1z" w:colFirst="0" w:colLast="0"/>
       <w:bookmarkStart w:id="10" w:name="_Contact_Info"/>
@@ -2456,9 +2586,6 @@
     <w:p>
       <w:pPr>
         <w:pStyle w:val="Heading3"/>
-        <w:pBdr>
-          <w:bottom w:val="single" w:sz="24" w:space="2" w:color="508590" w:themeColor="accent6"/>
-        </w:pBdr>
       </w:pPr>
       <w:bookmarkStart w:id="11" w:name="_Course_Expectations"/>
       <w:bookmarkEnd w:id="11"/>
@@ -2626,7 +2753,15 @@
         <w:spacing w:line="276" w:lineRule="auto"/>
       </w:pPr>
       <w:r>
-        <w:t>Provide links or page numbers to information in the online books or in other course materials that answer any questions you have.</w:t>
+        <w:t xml:space="preserve">Provide links or page numbers to information in </w:t>
+      </w:r>
+      <w:proofErr w:type="gramStart"/>
+      <w:r>
+        <w:t>the online</w:t>
+      </w:r>
+      <w:proofErr w:type="gramEnd"/>
+      <w:r>
+        <w:t xml:space="preserve"> books or in other course materials that answer any questions you have.</w:t>
       </w:r>
     </w:p>
     <w:p>
@@ -2750,7 +2885,15 @@
         <w:br/>
       </w:r>
       <w:r>
-        <w:t xml:space="preserve">This is not a remedial course designed to assist you in the development of basic writing skills (which includes spelling, grammar, and punctuation skills). You are not expected to already know how to write workplace documents (like memos and reports). Since this is </w:t>
+        <w:t xml:space="preserve">This is not a remedial course designed to assist you in the development of basic writing skills (which includes spelling, grammar, and punctuation skills). You are not expected </w:t>
+      </w:r>
+      <w:proofErr w:type="gramStart"/>
+      <w:r>
+        <w:t>to already</w:t>
+      </w:r>
+      <w:proofErr w:type="gramEnd"/>
+      <w:r>
+        <w:t xml:space="preserve"> know how to write workplace documents (like memos and reports). Since this is </w:t>
       </w:r>
       <w:r>
         <w:lastRenderedPageBreak/>
@@ -2815,7 +2958,15 @@
         <w:br/>
       </w:r>
       <w:r>
-        <w:t xml:space="preserve">Announcements are the primary way I keep in touch with everyone in the course, so read each one completely. If you do not read the Announcements, you may miss information about activities and assignments that are due, changes in course work, or revisions to the class schedule. You are responsible for the information in the Announcements, so be sure that you read them. </w:t>
+        <w:t xml:space="preserve">Announcements are the primary way I keep in touch with everyone in the course, so read each one completely. If you do not read the Announcements, you may miss information about activities and assignments that are due, changes in course work, or revisions to the class schedule. You are responsible for the information in the Announcements, so be sure that you read </w:t>
+      </w:r>
+      <w:proofErr w:type="gramStart"/>
+      <w:r>
+        <w:t>them</w:t>
+      </w:r>
+      <w:proofErr w:type="gramEnd"/>
+      <w:r>
+        <w:t xml:space="preserve">. </w:t>
       </w:r>
     </w:p>
     <w:p>
@@ -2964,9 +3115,6 @@
     <w:p>
       <w:pPr>
         <w:pStyle w:val="Heading3"/>
-        <w:pBdr>
-          <w:bottom w:val="single" w:sz="24" w:space="2" w:color="508590" w:themeColor="accent6"/>
-        </w:pBdr>
       </w:pPr>
       <w:bookmarkStart w:id="14" w:name="_Early_Work_Policy"/>
       <w:bookmarkEnd w:id="14"/>
@@ -3097,9 +3245,6 @@
     <w:p>
       <w:pPr>
         <w:pStyle w:val="Heading3"/>
-        <w:pBdr>
-          <w:bottom w:val="single" w:sz="24" w:space="2" w:color="508590" w:themeColor="accent6"/>
-        </w:pBdr>
       </w:pPr>
       <w:bookmarkStart w:id="15" w:name="_Honor_Code"/>
       <w:bookmarkEnd w:id="15"/>
@@ -3196,7 +3341,15 @@
         <w:spacing w:line="276" w:lineRule="auto"/>
       </w:pPr>
       <w:r>
-        <w:t>The Undergraduate Honor Code pledge that each member of the university community agrees to abide by states:</w:t>
+        <w:t xml:space="preserve">The Undergraduate Honor Code </w:t>
+      </w:r>
+      <w:proofErr w:type="gramStart"/>
+      <w:r>
+        <w:t>pledge</w:t>
+      </w:r>
+      <w:proofErr w:type="gramEnd"/>
+      <w:r>
+        <w:t xml:space="preserve"> that each member of the university community agrees to abide by states:</w:t>
       </w:r>
     </w:p>
     <w:p>
@@ -3315,9 +3468,6 @@
     <w:p>
       <w:pPr>
         <w:pStyle w:val="Heading3"/>
-        <w:pBdr>
-          <w:bottom w:val="single" w:sz="24" w:space="2" w:color="508590" w:themeColor="accent6"/>
-        </w:pBdr>
       </w:pPr>
       <w:bookmarkStart w:id="16" w:name="_Incomplete_Course_Grade"/>
       <w:bookmarkEnd w:id="16"/>
@@ -3384,8 +3534,34 @@
       <w:pPr>
         <w:spacing w:line="276" w:lineRule="auto"/>
       </w:pPr>
-      <w:r>
-        <w:t>My department’s policy states, “Incompletes are for students who did their work during the semester but could not complete course requirements because of a problem or emergency at the end of the term.”</w:t>
+      <w:proofErr w:type="gramStart"/>
+      <w:r>
+        <w:t>Incompletes</w:t>
+      </w:r>
+      <w:proofErr w:type="gramEnd"/>
+      <w:r>
+        <w:t xml:space="preserve"> are given only in provable emergency situations</w:t>
+      </w:r>
+      <w:r>
+        <w:t>—</w:t>
+      </w:r>
+      <w:r>
+        <w:t xml:space="preserve">and only if you have completed </w:t>
+      </w:r>
+      <w:r>
+        <w:rPr>
+          <w:b/>
+          <w:bCs/>
+          <w:i/>
+          <w:iCs/>
+        </w:rPr>
+        <w:t>at least 75%</w:t>
+      </w:r>
+      <w:r>
+        <w:t xml:space="preserve"> of the coursework. </w:t>
+      </w:r>
+      <w:r>
+        <w:t>Essentially, incompletes are for students who did their work during the semester but could not complete course requirements because of a problem or emergency at the end of the term.</w:t>
       </w:r>
     </w:p>
     <w:p>
@@ -3399,9 +3575,6 @@
     <w:p>
       <w:pPr>
         <w:pStyle w:val="Heading3"/>
-        <w:pBdr>
-          <w:bottom w:val="single" w:sz="24" w:space="2" w:color="508590" w:themeColor="accent6"/>
-        </w:pBdr>
       </w:pPr>
       <w:bookmarkStart w:id="17" w:name="_Interruptions_in_the"/>
       <w:bookmarkEnd w:id="17"/>
@@ -3484,9 +3657,6 @@
     <w:p>
       <w:pPr>
         <w:pStyle w:val="Heading3"/>
-        <w:pBdr>
-          <w:bottom w:val="single" w:sz="24" w:space="2" w:color="508590" w:themeColor="accent6"/>
-        </w:pBdr>
       </w:pPr>
       <w:bookmarkStart w:id="18" w:name="_Late_Policy_&amp;"/>
       <w:bookmarkEnd w:id="18"/>
@@ -3572,9 +3742,6 @@
     <w:p>
       <w:pPr>
         <w:pStyle w:val="Heading3"/>
-        <w:pBdr>
-          <w:bottom w:val="single" w:sz="24" w:space="2" w:color="508590" w:themeColor="accent6"/>
-        </w:pBdr>
       </w:pPr>
       <w:bookmarkStart w:id="19" w:name="_Learner_Support"/>
       <w:bookmarkEnd w:id="19"/>
@@ -3648,7 +3815,14 @@
         <w:rPr>
           <w:color w:val="222222"/>
         </w:rPr>
-        <w:t xml:space="preserve">Please contact me with concerns or questions about special needs or considerations that fall outside of the services listed in this section. All information shared will be kept confidential. For complete information on student services at Virginia Tech, see the </w:t>
+        <w:t xml:space="preserve">Please contact me with concerns or questions about special needs or considerations that fall outside of the services listed in this section. All information shared will be kept confidential. For </w:t>
+      </w:r>
+      <w:r>
+        <w:rPr>
+          <w:color w:val="222222"/>
+        </w:rPr>
+        <w:lastRenderedPageBreak/>
+        <w:t xml:space="preserve">complete information on student services at Virginia Tech, see the </w:t>
       </w:r>
       <w:hyperlink r:id="rId70">
         <w:r>
@@ -3691,7 +3865,6 @@
         <w:rPr>
           <w:noProof/>
         </w:rPr>
-        <w:lastRenderedPageBreak/>
         <w:drawing>
           <wp:inline distT="0" distB="0" distL="0" distR="0" wp14:anchorId="0944BAAF" wp14:editId="5B3F735D">
             <wp:extent cx="304800" cy="304800"/>
@@ -3979,7 +4152,21 @@
         <w:rPr>
           <w:color w:val="222222"/>
         </w:rPr>
-        <w:t xml:space="preserve">:  Call the Schiffert Health Center at 540-231-6444, or visit the  </w:t>
+        <w:t xml:space="preserve">:  Call the Schiffert Health Center at </w:t>
+      </w:r>
+      <w:proofErr w:type="gramStart"/>
+      <w:r>
+        <w:rPr>
+          <w:color w:val="222222"/>
+        </w:rPr>
+        <w:t>540-231-6444, or</w:t>
+      </w:r>
+      <w:proofErr w:type="gramEnd"/>
+      <w:r>
+        <w:rPr>
+          <w:color w:val="222222"/>
+        </w:rPr>
+        <w:t xml:space="preserve"> visit the  </w:t>
       </w:r>
       <w:r>
         <w:fldChar w:fldCharType="begin"/>
@@ -4411,7 +4598,14 @@
         <w:rPr>
           <w:color w:val="222222"/>
         </w:rPr>
-        <w:t xml:space="preserve">. For tutoring, visit the Student Success Center at Newman Library Suite 419, call the center at 540-231-5499 or visit their </w:t>
+        <w:t xml:space="preserve">. For tutoring, visit the Student Success Center at Newman Library Suite </w:t>
+      </w:r>
+      <w:r>
+        <w:rPr>
+          <w:color w:val="222222"/>
+        </w:rPr>
+        <w:lastRenderedPageBreak/>
+        <w:t xml:space="preserve">419, call the center at 540-231-5499 or visit their </w:t>
       </w:r>
       <w:hyperlink r:id="rId96">
         <w:r>
@@ -4434,15 +4628,7 @@
             <w:color w:val="C64600"/>
             <w:u w:val="single"/>
           </w:rPr>
-          <w:t xml:space="preserve">Career Services </w:t>
-        </w:r>
-        <w:r>
-          <w:rPr>
-            <w:color w:val="C64600"/>
-            <w:u w:val="single"/>
-          </w:rPr>
-          <w:lastRenderedPageBreak/>
-          <w:t>website</w:t>
+          <w:t>Career Services website</w:t>
         </w:r>
       </w:hyperlink>
       <w:r>
@@ -4546,7 +4732,35 @@
         <w:rPr>
           <w:color w:val="222222"/>
         </w:rPr>
-        <w:t xml:space="preserve">Students will be provided access to educational materials, buildings, library, computer and classroom opportunities. Videos will have closed captioning. All lecture videos have audio. It is uncertain if the textbook or reading material outside of the textbook is offered in a braille version or on audio. Visually-impaired students may request that the instructor verbally describe the required figures and the images used in the video lectures. Students may request that any requirement to do a field delineation project, attend a field trip, and to lead Zoom sessions be waived, modified, or enabled. Review questions and exams may be presented in audio format upon request, and questions answered verbally by voice recording. Read more information in the university’s </w:t>
+        <w:t xml:space="preserve">Students will be provided access to educational materials, buildings, library, computer and classroom opportunities. Videos will have closed captioning. All lecture videos have audio. It is uncertain </w:t>
+      </w:r>
+      <w:proofErr w:type="gramStart"/>
+      <w:r>
+        <w:rPr>
+          <w:color w:val="222222"/>
+        </w:rPr>
+        <w:t>if</w:t>
+      </w:r>
+      <w:proofErr w:type="gramEnd"/>
+      <w:r>
+        <w:rPr>
+          <w:color w:val="222222"/>
+        </w:rPr>
+        <w:t xml:space="preserve"> the textbook or reading material outside of the textbook is offered in a braille version or on audio. </w:t>
+      </w:r>
+      <w:proofErr w:type="gramStart"/>
+      <w:r>
+        <w:rPr>
+          <w:color w:val="222222"/>
+        </w:rPr>
+        <w:t>Visually-impaired</w:t>
+      </w:r>
+      <w:proofErr w:type="gramEnd"/>
+      <w:r>
+        <w:rPr>
+          <w:color w:val="222222"/>
+        </w:rPr>
+        <w:t xml:space="preserve"> students may request that the instructor verbally describe the required figures and the images used in the video lectures. Students may request that any requirement to do a field delineation project, attend a field trip, and to lead Zoom sessions be waived, modified, or enabled. Review questions and exams may be presented in audio format upon request, and questions answered verbally by voice recording. Read more information in the university’s </w:t>
       </w:r>
       <w:hyperlink r:id="rId101">
         <w:r>
@@ -4628,8 +4842,13 @@
           </wp:inline>
         </w:drawing>
       </w:r>
-      <w:r>
-        <w:t>Accommodations for Special Needs</w:t>
+      <w:proofErr w:type="gramStart"/>
+      <w:r>
+        <w:t>Accommodations</w:t>
+      </w:r>
+      <w:proofErr w:type="gramEnd"/>
+      <w:r>
+        <w:t xml:space="preserve"> for Special Needs</w:t>
       </w:r>
     </w:p>
     <w:p>
@@ -4882,7 +5101,35 @@
         <w:rPr>
           <w:color w:val="222222"/>
         </w:rPr>
-        <w:t xml:space="preserve">I cannot provide technical support. For requests for technical support for Canvas, use  the help button at the end of the leftmost toolbar in Canvas .  VT specific technology support can be directed to </w:t>
+        <w:t xml:space="preserve">I cannot provide technical support. For requests for technical support for Canvas, </w:t>
+      </w:r>
+      <w:proofErr w:type="gramStart"/>
+      <w:r>
+        <w:rPr>
+          <w:color w:val="222222"/>
+        </w:rPr>
+        <w:t>use  the</w:t>
+      </w:r>
+      <w:proofErr w:type="gramEnd"/>
+      <w:r>
+        <w:rPr>
+          <w:color w:val="222222"/>
+        </w:rPr>
+        <w:t xml:space="preserve"> help button at the end of the leftmost toolbar in </w:t>
+      </w:r>
+      <w:proofErr w:type="gramStart"/>
+      <w:r>
+        <w:rPr>
+          <w:color w:val="222222"/>
+        </w:rPr>
+        <w:t>Canvas .</w:t>
+      </w:r>
+      <w:proofErr w:type="gramEnd"/>
+      <w:r>
+        <w:rPr>
+          <w:color w:val="222222"/>
+        </w:rPr>
+        <w:t xml:space="preserve">  VT specific technology support can be directed to </w:t>
       </w:r>
       <w:proofErr w:type="spellStart"/>
       <w:r>
@@ -5060,12 +5307,220 @@
     <w:p>
       <w:pPr>
         <w:pStyle w:val="Heading3"/>
-        <w:pBdr>
-          <w:bottom w:val="single" w:sz="24" w:space="2" w:color="508590" w:themeColor="accent6"/>
-        </w:pBdr>
-      </w:pPr>
-      <w:bookmarkStart w:id="28" w:name="_Principles_of_Community"/>
+      </w:pPr>
+      <w:bookmarkStart w:id="28" w:name="_Participation"/>
       <w:bookmarkEnd w:id="28"/>
+      <w:r>
+        <w:drawing>
+          <wp:inline distT="0" distB="0" distL="0" distR="0" wp14:anchorId="2965C9B0" wp14:editId="26332ECC">
+            <wp:extent cx="304800" cy="304800"/>
+            <wp:effectExtent l="0" t="0" r="0" b="0"/>
+            <wp:docPr id="16880435" name="Graphic 1"/>
+            <wp:cNvGraphicFramePr>
+              <a:graphicFrameLocks xmlns:a="http://schemas.openxmlformats.org/drawingml/2006/main" noChangeAspect="1"/>
+            </wp:cNvGraphicFramePr>
+            <a:graphic xmlns:a="http://schemas.openxmlformats.org/drawingml/2006/main">
+              <a:graphicData uri="http://schemas.openxmlformats.org/drawingml/2006/picture">
+                <pic:pic xmlns:pic="http://schemas.openxmlformats.org/drawingml/2006/picture">
+                  <pic:nvPicPr>
+                    <pic:cNvPr id="16880435" name=""/>
+                    <pic:cNvPicPr/>
+                  </pic:nvPicPr>
+                  <pic:blipFill>
+                    <a:blip r:embed="rId119">
+                      <a:extLst>
+                        <a:ext uri="{96DAC541-7B7A-43D3-8B79-37D633B846F1}">
+                          <asvg:svgBlip xmlns:asvg="http://schemas.microsoft.com/office/drawing/2016/SVG/main" r:embed="rId120"/>
+                        </a:ext>
+                      </a:extLst>
+                    </a:blip>
+                    <a:stretch>
+                      <a:fillRect/>
+                    </a:stretch>
+                  </pic:blipFill>
+                  <pic:spPr>
+                    <a:xfrm>
+                      <a:off x="0" y="0"/>
+                      <a:ext cx="304800" cy="304800"/>
+                    </a:xfrm>
+                    <a:prstGeom prst="rect">
+                      <a:avLst/>
+                    </a:prstGeom>
+                  </pic:spPr>
+                </pic:pic>
+              </a:graphicData>
+            </a:graphic>
+          </wp:inline>
+        </w:drawing>
+      </w:r>
+      <w:r>
+        <w:t>Participation</w:t>
+      </w:r>
+    </w:p>
+    <w:p>
+      <w:pPr>
+        <w:rPr>
+          <w:lang w:val="en-US"/>
+        </w:rPr>
+      </w:pPr>
+      <w:r>
+        <w:rPr>
+          <w:lang w:val="en-US"/>
+        </w:rPr>
+        <w:t>E</w:t>
+      </w:r>
+      <w:r>
+        <w:rPr>
+          <w:lang w:val="en-US"/>
+        </w:rPr>
+        <w:t>xpect to spend about 8</w:t>
+      </w:r>
+      <w:r>
+        <w:rPr>
+          <w:lang w:val="en-US"/>
+        </w:rPr>
+        <w:t>–</w:t>
+      </w:r>
+      <w:r>
+        <w:rPr>
+          <w:lang w:val="en-US"/>
+        </w:rPr>
+        <w:t xml:space="preserve">10 hours per week </w:t>
+      </w:r>
+      <w:r>
+        <w:rPr>
+          <w:lang w:val="en-US"/>
+        </w:rPr>
+        <w:t xml:space="preserve">on </w:t>
+      </w:r>
+      <w:r>
+        <w:rPr>
+          <w:lang w:val="en-US"/>
+        </w:rPr>
+        <w:t xml:space="preserve">the activities and completion of assignments </w:t>
+      </w:r>
+      <w:r>
+        <w:rPr>
+          <w:lang w:val="en-US"/>
+        </w:rPr>
+        <w:t>during</w:t>
+      </w:r>
+      <w:r>
+        <w:rPr>
+          <w:lang w:val="en-US"/>
+        </w:rPr>
+        <w:t xml:space="preserve"> the semester. This </w:t>
+      </w:r>
+      <w:r>
+        <w:rPr>
+          <w:lang w:val="en-US"/>
+        </w:rPr>
+        <w:t xml:space="preserve">estimate </w:t>
+      </w:r>
+      <w:r>
+        <w:rPr>
+          <w:lang w:val="en-US"/>
+        </w:rPr>
+        <w:t>is similar to the time one would invest in a course in a traditional classroom setting.</w:t>
+      </w:r>
+    </w:p>
+    <w:p>
+      <w:pPr>
+        <w:rPr>
+          <w:lang w:val="en-US"/>
+        </w:rPr>
+      </w:pPr>
+      <w:r>
+        <w:rPr>
+          <w:lang w:val="en-US"/>
+        </w:rPr>
+        <w:t>S</w:t>
+      </w:r>
+      <w:r>
+        <w:rPr>
+          <w:lang w:val="en-US"/>
+        </w:rPr>
+        <w:t>ome weeks requi</w:t>
+      </w:r>
+      <w:r>
+        <w:rPr>
+          <w:lang w:val="en-US"/>
+        </w:rPr>
+        <w:t>re</w:t>
+      </w:r>
+      <w:r>
+        <w:rPr>
+          <w:lang w:val="en-US"/>
+        </w:rPr>
+        <w:t xml:space="preserve"> more and </w:t>
+      </w:r>
+      <w:proofErr w:type="gramStart"/>
+      <w:r>
+        <w:rPr>
+          <w:lang w:val="en-US"/>
+        </w:rPr>
+        <w:t>some less</w:t>
+      </w:r>
+      <w:proofErr w:type="gramEnd"/>
+      <w:r>
+        <w:rPr>
+          <w:lang w:val="en-US"/>
+        </w:rPr>
+        <w:t xml:space="preserve"> time to complete all assignments and activities. Participation </w:t>
+      </w:r>
+      <w:r>
+        <w:rPr>
+          <w:lang w:val="en-US"/>
+        </w:rPr>
+        <w:t>is defined</w:t>
+      </w:r>
+      <w:r>
+        <w:rPr>
+          <w:lang w:val="en-US"/>
+        </w:rPr>
+        <w:t xml:space="preserve"> as the completion of all activities within the unit or module period.</w:t>
+      </w:r>
+      <w:r>
+        <w:rPr>
+          <w:lang w:val="en-US"/>
+        </w:rPr>
+        <w:t xml:space="preserve"> There is not </w:t>
+      </w:r>
+      <w:proofErr w:type="gramStart"/>
+      <w:r>
+        <w:rPr>
+          <w:lang w:val="en-US"/>
+        </w:rPr>
+        <w:t>a participation</w:t>
+      </w:r>
+      <w:proofErr w:type="gramEnd"/>
+      <w:r>
+        <w:rPr>
+          <w:lang w:val="en-US"/>
+        </w:rPr>
+        <w:t xml:space="preserve"> </w:t>
+      </w:r>
+      <w:proofErr w:type="gramStart"/>
+      <w:r>
+        <w:rPr>
+          <w:lang w:val="en-US"/>
+        </w:rPr>
+        <w:t>grade</w:t>
+      </w:r>
+      <w:proofErr w:type="gramEnd"/>
+      <w:r>
+        <w:rPr>
+          <w:lang w:val="en-US"/>
+        </w:rPr>
+        <w:t xml:space="preserve"> however.</w:t>
+      </w:r>
+    </w:p>
+    <w:p>
+      <w:pPr>
+        <w:pStyle w:val="Heading3"/>
+      </w:pPr>
+      <w:bookmarkStart w:id="29" w:name="_Principles_of_Community"/>
+      <w:bookmarkEnd w:id="29"/>
       <w:r>
         <w:drawing>
           <wp:inline distT="0" distB="0" distL="0" distR="0" wp14:anchorId="4EEEB256" wp14:editId="014AC82B">
@@ -5095,10 +5550,10 @@
                     <pic:cNvPicPr/>
                   </pic:nvPicPr>
                   <pic:blipFill>
-                    <a:blip r:embed="rId119">
+                    <a:blip r:embed="rId121">
                       <a:extLst>
                         <a:ext uri="{96DAC541-7B7A-43D3-8B79-37D633B846F1}">
-                          <asvg:svgBlip xmlns:asvg="http://schemas.microsoft.com/office/drawing/2016/SVG/main" r:embed="rId120"/>
+                          <asvg:svgBlip xmlns:asvg="http://schemas.microsoft.com/office/drawing/2016/SVG/main" r:embed="rId122"/>
                         </a:ext>
                       </a:extLst>
                     </a:blip>
@@ -5155,7 +5610,7 @@
         </w:rPr>
         <w:t xml:space="preserve"> </w:t>
       </w:r>
-      <w:hyperlink r:id="rId121">
+      <w:hyperlink r:id="rId123">
         <w:r>
           <w:rPr>
             <w:color w:val="C64600"/>
@@ -5183,7 +5638,21 @@
         <w:rPr>
           <w:color w:val="222222"/>
         </w:rPr>
-        <w:t>We affirm the inherent dignity and value of every  person and strive to maintain a climate for work and learning based on mutual respect and understanding.</w:t>
+        <w:t xml:space="preserve">We affirm the inherent dignity and value of </w:t>
+      </w:r>
+      <w:proofErr w:type="gramStart"/>
+      <w:r>
+        <w:rPr>
+          <w:color w:val="222222"/>
+        </w:rPr>
+        <w:t>every  person</w:t>
+      </w:r>
+      <w:proofErr w:type="gramEnd"/>
+      <w:r>
+        <w:rPr>
+          <w:color w:val="222222"/>
+        </w:rPr>
+        <w:t xml:space="preserve"> and strive to maintain a climate for work and learning based on mutual respect and understanding.</w:t>
       </w:r>
     </w:p>
     <w:p>
@@ -5278,13 +5747,11 @@
     <w:p>
       <w:pPr>
         <w:pStyle w:val="Heading3"/>
-        <w:pBdr>
-          <w:bottom w:val="single" w:sz="24" w:space="2" w:color="508590" w:themeColor="accent6"/>
-        </w:pBdr>
-      </w:pPr>
-      <w:bookmarkStart w:id="29" w:name="_Privacy"/>
-      <w:bookmarkEnd w:id="29"/>
-      <w:r>
+      </w:pPr>
+      <w:bookmarkStart w:id="30" w:name="_Privacy"/>
+      <w:bookmarkEnd w:id="30"/>
+      <w:r>
+        <w:lastRenderedPageBreak/>
         <w:drawing>
           <wp:inline distT="0" distB="0" distL="0" distR="0" wp14:anchorId="05A1843F" wp14:editId="3BD91320">
             <wp:extent cx="304800" cy="304800"/>
@@ -5313,10 +5780,10 @@
                     <pic:cNvPicPr/>
                   </pic:nvPicPr>
                   <pic:blipFill>
-                    <a:blip r:embed="rId122">
+                    <a:blip r:embed="rId124">
                       <a:extLst>
                         <a:ext uri="{96DAC541-7B7A-43D3-8B79-37D633B846F1}">
-                          <asvg:svgBlip xmlns:asvg="http://schemas.microsoft.com/office/drawing/2016/SVG/main" r:embed="rId123"/>
+                          <asvg:svgBlip xmlns:asvg="http://schemas.microsoft.com/office/drawing/2016/SVG/main" r:embed="rId125"/>
                         </a:ext>
                       </a:extLst>
                     </a:blip>
@@ -5452,16 +5919,23 @@
         <w:rPr>
           <w:color w:val="222222"/>
         </w:rPr>
-        <w:t xml:space="preserve">: Student educational records are protected by the Family Educational Rights and Privacy Act (FERPA). These rights apply to all students age 18 and above, and it may </w:t>
-      </w:r>
-      <w:r>
-        <w:rPr>
-          <w:color w:val="222222"/>
-        </w:rPr>
-        <w:lastRenderedPageBreak/>
-        <w:t xml:space="preserve">benefit you to know your FERPA rights so that you can best protect your own educational records. Please visit the </w:t>
-      </w:r>
-      <w:hyperlink r:id="rId124">
+        <w:t xml:space="preserve">: Student educational records are protected by the Family Educational Rights and Privacy Act (FERPA). These rights apply to all students </w:t>
+      </w:r>
+      <w:proofErr w:type="gramStart"/>
+      <w:r>
+        <w:rPr>
+          <w:color w:val="222222"/>
+        </w:rPr>
+        <w:t>age</w:t>
+      </w:r>
+      <w:proofErr w:type="gramEnd"/>
+      <w:r>
+        <w:rPr>
+          <w:color w:val="222222"/>
+        </w:rPr>
+        <w:t xml:space="preserve"> 18 and above, and it may benefit you to know your FERPA rights so that you can best protect your own educational records. Please visit the </w:t>
+      </w:r>
+      <w:hyperlink r:id="rId126">
         <w:r>
           <w:rPr>
             <w:color w:val="C64600"/>
@@ -5492,7 +5966,7 @@
         </w:rPr>
         <w:t xml:space="preserve">Title IX &amp; VAWA: </w:t>
       </w:r>
-      <w:hyperlink r:id="rId125">
+      <w:hyperlink r:id="rId127">
         <w:r>
           <w:rPr>
             <w:color w:val="C64600"/>
@@ -5507,7 +5981,7 @@
         </w:rPr>
         <w:t xml:space="preserve">. Note that I am a mandatory reporter and cannot guarantee confidentiality when you talk to me. I am required to report any prohibited conduct. Consult the </w:t>
       </w:r>
-      <w:hyperlink r:id="rId126">
+      <w:hyperlink r:id="rId128">
         <w:r>
           <w:rPr>
             <w:color w:val="C64600"/>
@@ -5526,12 +6000,9 @@
     <w:p>
       <w:pPr>
         <w:pStyle w:val="Heading3"/>
-        <w:pBdr>
-          <w:bottom w:val="single" w:sz="24" w:space="1" w:color="508590" w:themeColor="accent6"/>
-        </w:pBdr>
-      </w:pPr>
-      <w:bookmarkStart w:id="30" w:name="_Program_Assessment"/>
-      <w:bookmarkEnd w:id="30"/>
+      </w:pPr>
+      <w:bookmarkStart w:id="31" w:name="_Program_Assessment"/>
+      <w:bookmarkEnd w:id="31"/>
       <w:r>
         <w:drawing>
           <wp:inline distT="0" distB="0" distL="0" distR="0" wp14:anchorId="700C8D5E" wp14:editId="798CD4AE">
@@ -5552,86 +6023,6 @@
                 <pic:pic xmlns:pic="http://schemas.openxmlformats.org/drawingml/2006/picture">
                   <pic:nvPicPr>
                     <pic:cNvPr id="1976853016" name="Graphic 31">
-                      <a:extLst>
-                        <a:ext uri="{C183D7F6-B498-43B3-948B-1728B52AA6E4}">
-                          <adec:decorative xmlns:adec="http://schemas.microsoft.com/office/drawing/2017/decorative" val="1"/>
-                        </a:ext>
-                      </a:extLst>
-                    </pic:cNvPr>
-                    <pic:cNvPicPr/>
-                  </pic:nvPicPr>
-                  <pic:blipFill>
-                    <a:blip r:embed="rId127">
-                      <a:extLst>
-                        <a:ext uri="{96DAC541-7B7A-43D3-8B79-37D633B846F1}">
-                          <asvg:svgBlip xmlns:asvg="http://schemas.microsoft.com/office/drawing/2016/SVG/main" r:embed="rId128"/>
-                        </a:ext>
-                      </a:extLst>
-                    </a:blip>
-                    <a:stretch>
-                      <a:fillRect/>
-                    </a:stretch>
-                  </pic:blipFill>
-                  <pic:spPr>
-                    <a:xfrm>
-                      <a:off x="0" y="0"/>
-                      <a:ext cx="304800" cy="304800"/>
-                    </a:xfrm>
-                    <a:prstGeom prst="rect">
-                      <a:avLst/>
-                    </a:prstGeom>
-                  </pic:spPr>
-                </pic:pic>
-              </a:graphicData>
-            </a:graphic>
-          </wp:inline>
-        </w:drawing>
-      </w:r>
-      <w:r>
-        <w:t>Program Assessment</w:t>
-      </w:r>
-    </w:p>
-    <w:p>
-      <w:pPr>
-        <w:spacing w:line="276" w:lineRule="auto"/>
-      </w:pPr>
-      <w:r>
-        <w:rPr>
-          <w:color w:val="222222"/>
-          <w:highlight w:val="white"/>
-        </w:rPr>
-        <w:t>The Department of English may use your written work in its assessment of its teaching and learning goals. In such cases, your name will be removed and your work assessed anonymously. Your work will not be shared with any individual outside of the department. It will be used strictly to help the department offer students the best possible academic experience.</w:t>
-      </w:r>
-    </w:p>
-    <w:p>
-      <w:pPr>
-        <w:pStyle w:val="Heading3"/>
-        <w:pBdr>
-          <w:bottom w:val="single" w:sz="24" w:space="2" w:color="508590" w:themeColor="accent6"/>
-        </w:pBdr>
-      </w:pPr>
-      <w:bookmarkStart w:id="31" w:name="_Religious_Holidays_&amp;"/>
-      <w:bookmarkEnd w:id="31"/>
-      <w:r>
-        <w:drawing>
-          <wp:inline distT="0" distB="0" distL="0" distR="0" wp14:anchorId="4428C165" wp14:editId="5925D008">
-            <wp:extent cx="304800" cy="304800"/>
-            <wp:effectExtent l="0" t="0" r="0" b="0"/>
-            <wp:docPr id="498165725" name="Graphic 32">
-              <a:extLst xmlns:a="http://schemas.openxmlformats.org/drawingml/2006/main">
-                <a:ext uri="{C183D7F6-B498-43B3-948B-1728B52AA6E4}">
-                  <adec:decorative xmlns:adec="http://schemas.microsoft.com/office/drawing/2017/decorative" val="1"/>
-                </a:ext>
-              </a:extLst>
-            </wp:docPr>
-            <wp:cNvGraphicFramePr>
-              <a:graphicFrameLocks xmlns:a="http://schemas.openxmlformats.org/drawingml/2006/main" noChangeAspect="1"/>
-            </wp:cNvGraphicFramePr>
-            <a:graphic xmlns:a="http://schemas.openxmlformats.org/drawingml/2006/main">
-              <a:graphicData uri="http://schemas.openxmlformats.org/drawingml/2006/picture">
-                <pic:pic xmlns:pic="http://schemas.openxmlformats.org/drawingml/2006/picture">
-                  <pic:nvPicPr>
-                    <pic:cNvPr id="498165725" name="Graphic 32">
                       <a:extLst>
                         <a:ext uri="{C183D7F6-B498-43B3-948B-1728B52AA6E4}">
                           <adec:decorative xmlns:adec="http://schemas.microsoft.com/office/drawing/2017/decorative" val="1"/>
@@ -5668,6 +6059,83 @@
         </w:drawing>
       </w:r>
       <w:r>
+        <w:t>Program Assessment</w:t>
+      </w:r>
+    </w:p>
+    <w:p>
+      <w:pPr>
+        <w:spacing w:line="276" w:lineRule="auto"/>
+      </w:pPr>
+      <w:r>
+        <w:rPr>
+          <w:color w:val="222222"/>
+          <w:highlight w:val="white"/>
+        </w:rPr>
+        <w:t>The Department of English may use your written work in its assessment of its teaching and learning goals. In such cases, your name will be removed and your work assessed anonymously. Your work will not be shared with any individual outside of the department. It will be used strictly to help the department offer students the best possible academic experience.</w:t>
+      </w:r>
+    </w:p>
+    <w:p>
+      <w:pPr>
+        <w:pStyle w:val="Heading3"/>
+      </w:pPr>
+      <w:bookmarkStart w:id="32" w:name="_Religious_Holidays_&amp;"/>
+      <w:bookmarkEnd w:id="32"/>
+      <w:r>
+        <w:drawing>
+          <wp:inline distT="0" distB="0" distL="0" distR="0" wp14:anchorId="4428C165" wp14:editId="5925D008">
+            <wp:extent cx="304800" cy="304800"/>
+            <wp:effectExtent l="0" t="0" r="0" b="0"/>
+            <wp:docPr id="498165725" name="Graphic 32">
+              <a:extLst xmlns:a="http://schemas.openxmlformats.org/drawingml/2006/main">
+                <a:ext uri="{C183D7F6-B498-43B3-948B-1728B52AA6E4}">
+                  <adec:decorative xmlns:adec="http://schemas.microsoft.com/office/drawing/2017/decorative" val="1"/>
+                </a:ext>
+              </a:extLst>
+            </wp:docPr>
+            <wp:cNvGraphicFramePr>
+              <a:graphicFrameLocks xmlns:a="http://schemas.openxmlformats.org/drawingml/2006/main" noChangeAspect="1"/>
+            </wp:cNvGraphicFramePr>
+            <a:graphic xmlns:a="http://schemas.openxmlformats.org/drawingml/2006/main">
+              <a:graphicData uri="http://schemas.openxmlformats.org/drawingml/2006/picture">
+                <pic:pic xmlns:pic="http://schemas.openxmlformats.org/drawingml/2006/picture">
+                  <pic:nvPicPr>
+                    <pic:cNvPr id="498165725" name="Graphic 32">
+                      <a:extLst>
+                        <a:ext uri="{C183D7F6-B498-43B3-948B-1728B52AA6E4}">
+                          <adec:decorative xmlns:adec="http://schemas.microsoft.com/office/drawing/2017/decorative" val="1"/>
+                        </a:ext>
+                      </a:extLst>
+                    </pic:cNvPr>
+                    <pic:cNvPicPr/>
+                  </pic:nvPicPr>
+                  <pic:blipFill>
+                    <a:blip r:embed="rId131">
+                      <a:extLst>
+                        <a:ext uri="{96DAC541-7B7A-43D3-8B79-37D633B846F1}">
+                          <asvg:svgBlip xmlns:asvg="http://schemas.microsoft.com/office/drawing/2016/SVG/main" r:embed="rId132"/>
+                        </a:ext>
+                      </a:extLst>
+                    </a:blip>
+                    <a:stretch>
+                      <a:fillRect/>
+                    </a:stretch>
+                  </pic:blipFill>
+                  <pic:spPr>
+                    <a:xfrm>
+                      <a:off x="0" y="0"/>
+                      <a:ext cx="304800" cy="304800"/>
+                    </a:xfrm>
+                    <a:prstGeom prst="rect">
+                      <a:avLst/>
+                    </a:prstGeom>
+                  </pic:spPr>
+                </pic:pic>
+              </a:graphicData>
+            </a:graphic>
+          </wp:inline>
+        </w:drawing>
+      </w:r>
+      <w:r>
         <w:t>Religious Holidays &amp; Events</w:t>
       </w:r>
     </w:p>
@@ -5702,7 +6170,7 @@
         </w:rPr>
         <w:t xml:space="preserve">I gather information on upcoming holidays from the </w:t>
       </w:r>
-      <w:hyperlink r:id="rId131">
+      <w:hyperlink r:id="rId133">
         <w:r>
           <w:rPr>
             <w:color w:val="C64600"/>
@@ -5738,13 +6206,11 @@
     <w:p>
       <w:pPr>
         <w:pStyle w:val="Heading3"/>
-        <w:pBdr>
-          <w:bottom w:val="single" w:sz="24" w:space="2" w:color="508590" w:themeColor="accent6"/>
-        </w:pBdr>
-      </w:pPr>
-      <w:bookmarkStart w:id="32" w:name="_Technology"/>
-      <w:bookmarkEnd w:id="32"/>
-      <w:r>
+      </w:pPr>
+      <w:bookmarkStart w:id="33" w:name="_Technology"/>
+      <w:bookmarkEnd w:id="33"/>
+      <w:r>
+        <w:lastRenderedPageBreak/>
         <w:drawing>
           <wp:inline distT="0" distB="0" distL="0" distR="0" wp14:anchorId="05BB1689" wp14:editId="1D3B0959">
             <wp:extent cx="304800" cy="304800"/>
@@ -5773,10 +6239,10 @@
                     <pic:cNvPicPr/>
                   </pic:nvPicPr>
                   <pic:blipFill>
-                    <a:blip r:embed="rId132">
+                    <a:blip r:embed="rId134">
                       <a:extLst>
                         <a:ext uri="{96DAC541-7B7A-43D3-8B79-37D633B846F1}">
-                          <asvg:svgBlip xmlns:asvg="http://schemas.microsoft.com/office/drawing/2016/SVG/main" r:embed="rId133"/>
+                          <asvg:svgBlip xmlns:asvg="http://schemas.microsoft.com/office/drawing/2016/SVG/main" r:embed="rId135"/>
                         </a:ext>
                       </a:extLst>
                     </a:blip>
@@ -5824,7 +6290,7 @@
         </w:rPr>
         <w:t xml:space="preserve">If you need assistance with your computer technology, check with the </w:t>
       </w:r>
-      <w:hyperlink r:id="rId134">
+      <w:hyperlink r:id="rId136">
         <w:r>
           <w:rPr>
             <w:color w:val="C64600"/>
@@ -5868,14 +6334,7 @@
         <w:rPr>
           <w:color w:val="222222"/>
         </w:rPr>
-        <w:t xml:space="preserve">You are not required to purchase any special software, but you will need access to a word processor. Either Microsoft Office products or Google Drive products will fulfill these requirements. We will also use Microsoft Copilot, which you have access to with your VT PID </w:t>
-      </w:r>
-      <w:r>
-        <w:rPr>
-          <w:color w:val="222222"/>
-        </w:rPr>
-        <w:lastRenderedPageBreak/>
-        <w:t>login. Optionally, you may want to use free online tools like Canva or Firefly for some assignments.</w:t>
+        <w:t>You are not required to purchase any special software, but you will need access to a word processor. Either Microsoft Office products or Google Drive products will fulfill these requirements. We will also use Microsoft Copilot, which you have access to with your VT PID login. Optionally, you may want to use free online tools like Canva or Firefly for some assignments.</w:t>
       </w:r>
     </w:p>
     <w:p>
@@ -6041,8 +6500,8 @@
       <w:pPr>
         <w:pStyle w:val="Heading4"/>
       </w:pPr>
-      <w:bookmarkStart w:id="33" w:name="_Mobile_Access_Disclaimer"/>
-      <w:bookmarkEnd w:id="33"/>
+      <w:bookmarkStart w:id="34" w:name="_Mobile_Access_Disclaimer"/>
+      <w:bookmarkEnd w:id="34"/>
       <w:r>
         <w:rPr>
           <w:noProof/>
@@ -6075,10 +6534,10 @@
                     <pic:cNvPicPr/>
                   </pic:nvPicPr>
                   <pic:blipFill>
-                    <a:blip r:embed="rId135">
+                    <a:blip r:embed="rId137">
                       <a:extLst>
                         <a:ext uri="{96DAC541-7B7A-43D3-8B79-37D633B846F1}">
-                          <asvg:svgBlip xmlns:asvg="http://schemas.microsoft.com/office/drawing/2016/SVG/main" r:embed="rId136"/>
+                          <asvg:svgBlip xmlns:asvg="http://schemas.microsoft.com/office/drawing/2016/SVG/main" r:embed="rId138"/>
                         </a:ext>
                       </a:extLst>
                     </a:blip>
@@ -6118,9 +6577,9 @@
       </w:r>
     </w:p>
     <w:sectPr>
-      <w:headerReference w:type="default" r:id="rId137"/>
-      <w:footerReference w:type="default" r:id="rId138"/>
-      <w:headerReference w:type="first" r:id="rId139"/>
+      <w:headerReference w:type="default" r:id="rId139"/>
+      <w:footerReference w:type="default" r:id="rId140"/>
+      <w:headerReference w:type="first" r:id="rId141"/>
       <w:pgSz w:w="12240" w:h="15840"/>
       <w:pgMar w:top="1440" w:right="1440" w:bottom="1440" w:left="1440" w:header="720" w:footer="720" w:gutter="0"/>
       <w:pgNumType w:start="1"/>
@@ -7787,6 +8246,155 @@
     </w:lvl>
   </w:abstractNum>
   <w:abstractNum w:abstractNumId="12" w15:restartNumberingAfterBreak="0">
+    <w:nsid w:val="70AC581C"/>
+    <w:multiLevelType w:val="multilevel"/>
+    <w:tmpl w:val="F87A0FAC"/>
+    <w:lvl w:ilvl="0">
+      <w:start w:val="1"/>
+      <w:numFmt w:val="bullet"/>
+      <w:lvlText w:val=""/>
+      <w:lvlJc w:val="left"/>
+      <w:pPr>
+        <w:tabs>
+          <w:tab w:val="num" w:pos="720"/>
+        </w:tabs>
+        <w:ind w:left="720" w:hanging="360"/>
+      </w:pPr>
+      <w:rPr>
+        <w:rFonts w:ascii="Symbol" w:hAnsi="Symbol" w:hint="default"/>
+        <w:sz w:val="20"/>
+      </w:rPr>
+    </w:lvl>
+    <w:lvl w:ilvl="1" w:tentative="1">
+      <w:start w:val="1"/>
+      <w:numFmt w:val="bullet"/>
+      <w:lvlText w:val="o"/>
+      <w:lvlJc w:val="left"/>
+      <w:pPr>
+        <w:tabs>
+          <w:tab w:val="num" w:pos="1440"/>
+        </w:tabs>
+        <w:ind w:left="1440" w:hanging="360"/>
+      </w:pPr>
+      <w:rPr>
+        <w:rFonts w:ascii="Courier New" w:hAnsi="Courier New" w:hint="default"/>
+        <w:sz w:val="20"/>
+      </w:rPr>
+    </w:lvl>
+    <w:lvl w:ilvl="2" w:tentative="1">
+      <w:start w:val="1"/>
+      <w:numFmt w:val="bullet"/>
+      <w:lvlText w:val=""/>
+      <w:lvlJc w:val="left"/>
+      <w:pPr>
+        <w:tabs>
+          <w:tab w:val="num" w:pos="2160"/>
+        </w:tabs>
+        <w:ind w:left="2160" w:hanging="360"/>
+      </w:pPr>
+      <w:rPr>
+        <w:rFonts w:ascii="Wingdings" w:hAnsi="Wingdings" w:hint="default"/>
+        <w:sz w:val="20"/>
+      </w:rPr>
+    </w:lvl>
+    <w:lvl w:ilvl="3" w:tentative="1">
+      <w:start w:val="1"/>
+      <w:numFmt w:val="bullet"/>
+      <w:lvlText w:val=""/>
+      <w:lvlJc w:val="left"/>
+      <w:pPr>
+        <w:tabs>
+          <w:tab w:val="num" w:pos="2880"/>
+        </w:tabs>
+        <w:ind w:left="2880" w:hanging="360"/>
+      </w:pPr>
+      <w:rPr>
+        <w:rFonts w:ascii="Wingdings" w:hAnsi="Wingdings" w:hint="default"/>
+        <w:sz w:val="20"/>
+      </w:rPr>
+    </w:lvl>
+    <w:lvl w:ilvl="4" w:tentative="1">
+      <w:start w:val="1"/>
+      <w:numFmt w:val="bullet"/>
+      <w:lvlText w:val=""/>
+      <w:lvlJc w:val="left"/>
+      <w:pPr>
+        <w:tabs>
+          <w:tab w:val="num" w:pos="3600"/>
+        </w:tabs>
+        <w:ind w:left="3600" w:hanging="360"/>
+      </w:pPr>
+      <w:rPr>
+        <w:rFonts w:ascii="Wingdings" w:hAnsi="Wingdings" w:hint="default"/>
+        <w:sz w:val="20"/>
+      </w:rPr>
+    </w:lvl>
+    <w:lvl w:ilvl="5" w:tentative="1">
+      <w:start w:val="1"/>
+      <w:numFmt w:val="bullet"/>
+      <w:lvlText w:val=""/>
+      <w:lvlJc w:val="left"/>
+      <w:pPr>
+        <w:tabs>
+          <w:tab w:val="num" w:pos="4320"/>
+        </w:tabs>
+        <w:ind w:left="4320" w:hanging="360"/>
+      </w:pPr>
+      <w:rPr>
+        <w:rFonts w:ascii="Wingdings" w:hAnsi="Wingdings" w:hint="default"/>
+        <w:sz w:val="20"/>
+      </w:rPr>
+    </w:lvl>
+    <w:lvl w:ilvl="6" w:tentative="1">
+      <w:start w:val="1"/>
+      <w:numFmt w:val="bullet"/>
+      <w:lvlText w:val=""/>
+      <w:lvlJc w:val="left"/>
+      <w:pPr>
+        <w:tabs>
+          <w:tab w:val="num" w:pos="5040"/>
+        </w:tabs>
+        <w:ind w:left="5040" w:hanging="360"/>
+      </w:pPr>
+      <w:rPr>
+        <w:rFonts w:ascii="Wingdings" w:hAnsi="Wingdings" w:hint="default"/>
+        <w:sz w:val="20"/>
+      </w:rPr>
+    </w:lvl>
+    <w:lvl w:ilvl="7" w:tentative="1">
+      <w:start w:val="1"/>
+      <w:numFmt w:val="bullet"/>
+      <w:lvlText w:val=""/>
+      <w:lvlJc w:val="left"/>
+      <w:pPr>
+        <w:tabs>
+          <w:tab w:val="num" w:pos="5760"/>
+        </w:tabs>
+        <w:ind w:left="5760" w:hanging="360"/>
+      </w:pPr>
+      <w:rPr>
+        <w:rFonts w:ascii="Wingdings" w:hAnsi="Wingdings" w:hint="default"/>
+        <w:sz w:val="20"/>
+      </w:rPr>
+    </w:lvl>
+    <w:lvl w:ilvl="8" w:tentative="1">
+      <w:start w:val="1"/>
+      <w:numFmt w:val="bullet"/>
+      <w:lvlText w:val=""/>
+      <w:lvlJc w:val="left"/>
+      <w:pPr>
+        <w:tabs>
+          <w:tab w:val="num" w:pos="6480"/>
+        </w:tabs>
+        <w:ind w:left="6480" w:hanging="360"/>
+      </w:pPr>
+      <w:rPr>
+        <w:rFonts w:ascii="Wingdings" w:hAnsi="Wingdings" w:hint="default"/>
+        <w:sz w:val="20"/>
+      </w:rPr>
+    </w:lvl>
+  </w:abstractNum>
+  <w:abstractNum w:abstractNumId="13" w15:restartNumberingAfterBreak="0">
     <w:nsid w:val="72F4439D"/>
     <w:multiLevelType w:val="multilevel"/>
     <w:tmpl w:val="5B10E0D0"/>
@@ -7903,7 +8511,7 @@
       </w:rPr>
     </w:lvl>
   </w:abstractNum>
-  <w:abstractNum w:abstractNumId="13" w15:restartNumberingAfterBreak="0">
+  <w:abstractNum w:abstractNumId="14" w15:restartNumberingAfterBreak="0">
     <w:nsid w:val="7BD568A8"/>
     <w:multiLevelType w:val="multilevel"/>
     <w:tmpl w:val="8F228796"/>
@@ -8033,13 +8641,13 @@
     <w:abstractNumId w:val="0"/>
   </w:num>
   <w:num w:numId="5" w16cid:durableId="1065300782">
-    <w:abstractNumId w:val="13"/>
+    <w:abstractNumId w:val="14"/>
   </w:num>
   <w:num w:numId="6" w16cid:durableId="1275207219">
     <w:abstractNumId w:val="3"/>
   </w:num>
   <w:num w:numId="7" w16cid:durableId="1651446495">
-    <w:abstractNumId w:val="12"/>
+    <w:abstractNumId w:val="13"/>
   </w:num>
   <w:num w:numId="8" w16cid:durableId="1093630392">
     <w:abstractNumId w:val="8"/>
@@ -8061,6 +8669,9 @@
   </w:num>
   <w:num w:numId="14" w16cid:durableId="431098149">
     <w:abstractNumId w:val="11"/>
+  </w:num>
+  <w:num w:numId="15" w16cid:durableId="1236672288">
+    <w:abstractNumId w:val="12"/>
   </w:num>
 </w:numbering>
 </file>
@@ -8526,10 +9137,10 @@
     <w:uiPriority w:val="9"/>
     <w:unhideWhenUsed/>
     <w:qFormat/>
-    <w:rsid w:val="00B35747"/>
+    <w:rsid w:val="00B74456"/>
     <w:pPr>
       <w:pBdr>
-        <w:bottom w:val="single" w:sz="12" w:space="2" w:color="E87722"/>
+        <w:bottom w:val="single" w:sz="24" w:space="2" w:color="508590" w:themeColor="accent6"/>
       </w:pBdr>
       <w:spacing w:before="300" w:line="276" w:lineRule="auto"/>
       <w:outlineLvl w:val="2"/>
@@ -8609,7 +9220,6 @@
   <w:style w:type="character" w:default="1" w:styleId="DefaultParagraphFont">
     <w:name w:val="Default Paragraph Font"/>
     <w:uiPriority w:val="1"/>
-    <w:semiHidden/>
     <w:unhideWhenUsed/>
   </w:style>
   <w:style w:type="table" w:default="1" w:styleId="TableNormal">
@@ -9169,7 +9779,7 @@
 
 <file path=word/webextensions/taskpanes.xml><?xml version="1.0" encoding="utf-8"?>
 <wetp:taskpanes xmlns:wetp="http://schemas.microsoft.com/office/webextensions/taskpanes/2010/11">
-  <wetp:taskpane dockstate="right" visibility="0" width="379" row="4">
+  <wetp:taskpane dockstate="right" visibility="0" width="452" row="5">
     <wetp:webextensionref xmlns:r="http://schemas.openxmlformats.org/officeDocument/2006/relationships" r:id="rId1"/>
   </wetp:taskpane>
 </wetp:taskpanes>

</xml_diff>